<commit_message>
Actualiza tablas respecto al excel de inventario de entidades
</commit_message>
<xml_diff>
--- a/documentacion/interoperabilidad_taller_2_iteracion_1.docx
+++ b/documentacion/interoperabilidad_taller_2_iteracion_1.docx
@@ -134,52 +134,7 @@
           <w:szCs w:val="24"/>
           <w:lang w:bidi="en-US"/>
         </w:rPr>
-        <w:t xml:space="preserve">TALLER </w:t>
-      </w:r>
-      <w:r>
-        <w:rPr>
-          <w:rFonts w:ascii="Arial" w:hAnsi="Arial" w:cs="Arial"/>
-          <w:sz w:val="24"/>
-          <w:szCs w:val="24"/>
-          <w:lang w:bidi="en-US"/>
-        </w:rPr>
-        <w:t>2</w:t>
-      </w:r>
-      <w:r>
-        <w:rPr>
-          <w:rFonts w:ascii="Arial" w:hAnsi="Arial" w:cs="Arial"/>
-          <w:sz w:val="24"/>
-          <w:szCs w:val="24"/>
-          <w:lang w:bidi="en-US"/>
-        </w:rPr>
-        <w:t xml:space="preserve"> </w:t>
-      </w:r>
-      <w:r>
-        <w:rPr>
-          <w:rFonts w:ascii="Arial" w:hAnsi="Arial" w:cs="Arial"/>
-          <w:sz w:val="24"/>
-          <w:szCs w:val="24"/>
-          <w:lang w:bidi="en-US"/>
-        </w:rPr>
-        <w:t>–</w:t>
-      </w:r>
-      <w:r>
-        <w:rPr>
-          <w:rFonts w:ascii="Arial" w:hAnsi="Arial" w:cs="Arial"/>
-          <w:sz w:val="24"/>
-          <w:szCs w:val="24"/>
-          <w:lang w:bidi="en-US"/>
-        </w:rPr>
-        <w:t xml:space="preserve"> </w:t>
-      </w:r>
-      <w:r>
-        <w:rPr>
-          <w:rFonts w:ascii="Arial" w:hAnsi="Arial" w:cs="Arial"/>
-          <w:sz w:val="24"/>
-          <w:szCs w:val="24"/>
-          <w:lang w:bidi="en-US"/>
-        </w:rPr>
-        <w:t>ITERACION 1</w:t>
+        <w:t>TALLER 2 – ITERACION 1</w:t>
       </w:r>
     </w:p>
     <w:p>
@@ -362,23 +317,7 @@
           <w:sz w:val="24"/>
           <w:szCs w:val="24"/>
         </w:rPr>
-        <w:t xml:space="preserve">ANDRÉS </w:t>
-      </w:r>
-      <w:r>
-        <w:rPr>
-          <w:rFonts w:ascii="Arial" w:hAnsi="Arial" w:cs="Arial"/>
-          <w:sz w:val="24"/>
-          <w:szCs w:val="24"/>
-        </w:rPr>
-        <w:t xml:space="preserve">ALEXANDER </w:t>
-      </w:r>
-      <w:r>
-        <w:rPr>
-          <w:rFonts w:ascii="Arial" w:hAnsi="Arial" w:cs="Arial"/>
-          <w:sz w:val="24"/>
-          <w:szCs w:val="24"/>
-        </w:rPr>
-        <w:t>BARRERA GARAVITO</w:t>
+        <w:t>ANDRÉS ALEXANDER BARRERA GARAVITO</w:t>
       </w:r>
     </w:p>
     <w:p>
@@ -539,7 +478,11 @@
     <w:sdt>
       <w:sdtPr>
         <w:rPr>
-          <w:lang w:val="es-ES"/>
+          <w:rFonts w:asciiTheme="minorHAnsi" w:eastAsiaTheme="minorHAnsi" w:hAnsiTheme="minorHAnsi" w:cstheme="minorBidi"/>
+          <w:color w:val="auto"/>
+          <w:sz w:val="22"/>
+          <w:szCs w:val="22"/>
+          <w:lang w:val="es-ES" w:eastAsia="en-US"/>
         </w:rPr>
         <w:id w:val="-1088692377"/>
         <w:docPartObj>
@@ -549,13 +492,8 @@
       </w:sdtPr>
       <w:sdtEndPr>
         <w:rPr>
-          <w:rFonts w:asciiTheme="minorHAnsi" w:eastAsiaTheme="minorHAnsi" w:hAnsiTheme="minorHAnsi" w:cstheme="minorBidi"/>
           <w:b/>
           <w:bCs/>
-          <w:color w:val="auto"/>
-          <w:sz w:val="22"/>
-          <w:szCs w:val="22"/>
-          <w:lang w:eastAsia="en-US"/>
         </w:rPr>
       </w:sdtEndPr>
       <w:sdtContent>
@@ -591,7 +529,7 @@
           <w:r>
             <w:fldChar w:fldCharType="separate"/>
           </w:r>
-          <w:hyperlink w:anchor="_Toc56939908" w:history="1">
+          <w:hyperlink w:anchor="_Toc56940957" w:history="1">
             <w:r>
               <w:rPr>
                 <w:rStyle w:val="Hipervnculo"/>
@@ -618,7 +556,7 @@
                 <w:noProof/>
                 <w:webHidden/>
               </w:rPr>
-              <w:instrText xml:space="preserve"> PAGEREF _Toc56939908 \h </w:instrText>
+              <w:instrText xml:space="preserve"> PAGEREF _Toc56940957 \h </w:instrText>
             </w:r>
             <w:r>
               <w:rPr>
@@ -661,7 +599,7 @@
               <w:lang w:eastAsia="es-CO"/>
             </w:rPr>
           </w:pPr>
-          <w:hyperlink w:anchor="_Toc56939909" w:history="1">
+          <w:hyperlink w:anchor="_Toc56940958" w:history="1">
             <w:r>
               <w:rPr>
                 <w:rStyle w:val="Hipervnculo"/>
@@ -688,7 +626,7 @@
                 <w:noProof/>
                 <w:webHidden/>
               </w:rPr>
-              <w:instrText xml:space="preserve"> PAGEREF _Toc56939909 \h </w:instrText>
+              <w:instrText xml:space="preserve"> PAGEREF _Toc56940958 \h </w:instrText>
             </w:r>
             <w:r>
               <w:rPr>
@@ -731,7 +669,7 @@
               <w:lang w:eastAsia="es-CO"/>
             </w:rPr>
           </w:pPr>
-          <w:hyperlink w:anchor="_Toc56939910" w:history="1">
+          <w:hyperlink w:anchor="_Toc56940959" w:history="1">
             <w:r>
               <w:rPr>
                 <w:rStyle w:val="Hipervnculo"/>
@@ -758,7 +696,7 @@
                 <w:noProof/>
                 <w:webHidden/>
               </w:rPr>
-              <w:instrText xml:space="preserve"> PAGEREF _Toc56939910 \h </w:instrText>
+              <w:instrText xml:space="preserve"> PAGEREF _Toc56940959 \h </w:instrText>
             </w:r>
             <w:r>
               <w:rPr>
@@ -801,7 +739,7 @@
               <w:lang w:eastAsia="es-CO"/>
             </w:rPr>
           </w:pPr>
-          <w:hyperlink w:anchor="_Toc56939911" w:history="1">
+          <w:hyperlink w:anchor="_Toc56940960" w:history="1">
             <w:r>
               <w:rPr>
                 <w:rStyle w:val="Hipervnculo"/>
@@ -828,7 +766,7 @@
                 <w:noProof/>
                 <w:webHidden/>
               </w:rPr>
-              <w:instrText xml:space="preserve"> PAGEREF _Toc56939911 \h </w:instrText>
+              <w:instrText xml:space="preserve"> PAGEREF _Toc56940960 \h </w:instrText>
             </w:r>
             <w:r>
               <w:rPr>
@@ -871,7 +809,7 @@
               <w:lang w:eastAsia="es-CO"/>
             </w:rPr>
           </w:pPr>
-          <w:hyperlink w:anchor="_Toc56939912" w:history="1">
+          <w:hyperlink w:anchor="_Toc56940961" w:history="1">
             <w:r>
               <w:rPr>
                 <w:rStyle w:val="Hipervnculo"/>
@@ -898,7 +836,7 @@
                 <w:noProof/>
                 <w:webHidden/>
               </w:rPr>
-              <w:instrText xml:space="preserve"> PAGEREF _Toc56939912 \h </w:instrText>
+              <w:instrText xml:space="preserve"> PAGEREF _Toc56940961 \h </w:instrText>
             </w:r>
             <w:r>
               <w:rPr>
@@ -941,7 +879,7 @@
               <w:lang w:eastAsia="es-CO"/>
             </w:rPr>
           </w:pPr>
-          <w:hyperlink w:anchor="_Toc56939913" w:history="1">
+          <w:hyperlink w:anchor="_Toc56940962" w:history="1">
             <w:r>
               <w:rPr>
                 <w:rStyle w:val="Hipervnculo"/>
@@ -968,7 +906,7 @@
                 <w:noProof/>
                 <w:webHidden/>
               </w:rPr>
-              <w:instrText xml:space="preserve"> PAGEREF _Toc56939913 \h </w:instrText>
+              <w:instrText xml:space="preserve"> PAGEREF _Toc56940962 \h </w:instrText>
             </w:r>
             <w:r>
               <w:rPr>
@@ -1011,7 +949,7 @@
               <w:lang w:eastAsia="es-CO"/>
             </w:rPr>
           </w:pPr>
-          <w:hyperlink w:anchor="_Toc56939914" w:history="1">
+          <w:hyperlink w:anchor="_Toc56940963" w:history="1">
             <w:r>
               <w:rPr>
                 <w:rStyle w:val="Hipervnculo"/>
@@ -1038,7 +976,7 @@
                 <w:noProof/>
                 <w:webHidden/>
               </w:rPr>
-              <w:instrText xml:space="preserve"> PAGEREF _Toc56939914 \h </w:instrText>
+              <w:instrText xml:space="preserve"> PAGEREF _Toc56940963 \h </w:instrText>
             </w:r>
             <w:r>
               <w:rPr>
@@ -1081,7 +1019,7 @@
               <w:lang w:eastAsia="es-CO"/>
             </w:rPr>
           </w:pPr>
-          <w:hyperlink w:anchor="_Toc56939915" w:history="1">
+          <w:hyperlink w:anchor="_Toc56940964" w:history="1">
             <w:r>
               <w:rPr>
                 <w:rStyle w:val="Hipervnculo"/>
@@ -1108,7 +1046,7 @@
                 <w:noProof/>
                 <w:webHidden/>
               </w:rPr>
-              <w:instrText xml:space="preserve"> PAGEREF _Toc56939915 \h </w:instrText>
+              <w:instrText xml:space="preserve"> PAGEREF _Toc56940964 \h </w:instrText>
             </w:r>
             <w:r>
               <w:rPr>
@@ -1151,7 +1089,7 @@
               <w:lang w:eastAsia="es-CO"/>
             </w:rPr>
           </w:pPr>
-          <w:hyperlink w:anchor="_Toc56939916" w:history="1">
+          <w:hyperlink w:anchor="_Toc56940965" w:history="1">
             <w:r>
               <w:rPr>
                 <w:rStyle w:val="Hipervnculo"/>
@@ -1187,7 +1125,7 @@
                 <w:noProof/>
                 <w:webHidden/>
               </w:rPr>
-              <w:instrText xml:space="preserve"> PAGEREF _Toc56939916 \h </w:instrText>
+              <w:instrText xml:space="preserve"> PAGEREF _Toc56940965 \h </w:instrText>
             </w:r>
             <w:r>
               <w:rPr>
@@ -1230,7 +1168,7 @@
               <w:lang w:eastAsia="es-CO"/>
             </w:rPr>
           </w:pPr>
-          <w:hyperlink w:anchor="_Toc56939917" w:history="1">
+          <w:hyperlink w:anchor="_Toc56940966" w:history="1">
             <w:r>
               <w:rPr>
                 <w:rStyle w:val="Hipervnculo"/>
@@ -1257,7 +1195,7 @@
                 <w:noProof/>
                 <w:webHidden/>
               </w:rPr>
-              <w:instrText xml:space="preserve"> PAGEREF _Toc56939917 \h </w:instrText>
+              <w:instrText xml:space="preserve"> PAGEREF _Toc56940966 \h </w:instrText>
             </w:r>
             <w:r>
               <w:rPr>
@@ -1300,7 +1238,7 @@
               <w:lang w:eastAsia="es-CO"/>
             </w:rPr>
           </w:pPr>
-          <w:hyperlink w:anchor="_Toc56939918" w:history="1">
+          <w:hyperlink w:anchor="_Toc56940967" w:history="1">
             <w:r>
               <w:rPr>
                 <w:rStyle w:val="Hipervnculo"/>
@@ -1327,7 +1265,7 @@
                 <w:noProof/>
                 <w:webHidden/>
               </w:rPr>
-              <w:instrText xml:space="preserve"> PAGEREF _Toc56939918 \h </w:instrText>
+              <w:instrText xml:space="preserve"> PAGEREF _Toc56940967 \h </w:instrText>
             </w:r>
             <w:r>
               <w:rPr>
@@ -1370,7 +1308,7 @@
               <w:lang w:eastAsia="es-CO"/>
             </w:rPr>
           </w:pPr>
-          <w:hyperlink w:anchor="_Toc56939919" w:history="1">
+          <w:hyperlink w:anchor="_Toc56940968" w:history="1">
             <w:r>
               <w:rPr>
                 <w:rStyle w:val="Hipervnculo"/>
@@ -1397,7 +1335,7 @@
                 <w:noProof/>
                 <w:webHidden/>
               </w:rPr>
-              <w:instrText xml:space="preserve"> PAGEREF _Toc56939919 \h </w:instrText>
+              <w:instrText xml:space="preserve"> PAGEREF _Toc56940968 \h </w:instrText>
             </w:r>
             <w:r>
               <w:rPr>
@@ -1440,7 +1378,7 @@
               <w:lang w:eastAsia="es-CO"/>
             </w:rPr>
           </w:pPr>
-          <w:hyperlink w:anchor="_Toc56939920" w:history="1">
+          <w:hyperlink w:anchor="_Toc56940969" w:history="1">
             <w:r>
               <w:rPr>
                 <w:rStyle w:val="Hipervnculo"/>
@@ -1467,7 +1405,7 @@
                 <w:noProof/>
                 <w:webHidden/>
               </w:rPr>
-              <w:instrText xml:space="preserve"> PAGEREF _Toc56939920 \h </w:instrText>
+              <w:instrText xml:space="preserve"> PAGEREF _Toc56940969 \h </w:instrText>
             </w:r>
             <w:r>
               <w:rPr>
@@ -1510,7 +1448,7 @@
               <w:lang w:eastAsia="es-CO"/>
             </w:rPr>
           </w:pPr>
-          <w:hyperlink w:anchor="_Toc56939921" w:history="1">
+          <w:hyperlink w:anchor="_Toc56940970" w:history="1">
             <w:r>
               <w:rPr>
                 <w:rStyle w:val="Hipervnculo"/>
@@ -1537,7 +1475,7 @@
                 <w:noProof/>
                 <w:webHidden/>
               </w:rPr>
-              <w:instrText xml:space="preserve"> PAGEREF _Toc56939921 \h </w:instrText>
+              <w:instrText xml:space="preserve"> PAGEREF _Toc56940970 \h </w:instrText>
             </w:r>
             <w:r>
               <w:rPr>
@@ -1580,7 +1518,7 @@
               <w:lang w:eastAsia="es-CO"/>
             </w:rPr>
           </w:pPr>
-          <w:hyperlink w:anchor="_Toc56939922" w:history="1">
+          <w:hyperlink w:anchor="_Toc56940971" w:history="1">
             <w:r>
               <w:rPr>
                 <w:rStyle w:val="Hipervnculo"/>
@@ -1607,7 +1545,7 @@
                 <w:noProof/>
                 <w:webHidden/>
               </w:rPr>
-              <w:instrText xml:space="preserve"> PAGEREF _Toc56939922 \h </w:instrText>
+              <w:instrText xml:space="preserve"> PAGEREF _Toc56940971 \h </w:instrText>
             </w:r>
             <w:r>
               <w:rPr>
@@ -1650,7 +1588,7 @@
               <w:lang w:eastAsia="es-CO"/>
             </w:rPr>
           </w:pPr>
-          <w:hyperlink w:anchor="_Toc56939923" w:history="1">
+          <w:hyperlink w:anchor="_Toc56940972" w:history="1">
             <w:r>
               <w:rPr>
                 <w:rStyle w:val="Hipervnculo"/>
@@ -1677,7 +1615,7 @@
                 <w:noProof/>
                 <w:webHidden/>
               </w:rPr>
-              <w:instrText xml:space="preserve"> PAGEREF _Toc56939923 \h </w:instrText>
+              <w:instrText xml:space="preserve"> PAGEREF _Toc56940972 \h </w:instrText>
             </w:r>
             <w:r>
               <w:rPr>
@@ -1720,7 +1658,7 @@
               <w:lang w:eastAsia="es-CO"/>
             </w:rPr>
           </w:pPr>
-          <w:hyperlink w:anchor="_Toc56939924" w:history="1">
+          <w:hyperlink w:anchor="_Toc56940973" w:history="1">
             <w:r>
               <w:rPr>
                 <w:rStyle w:val="Hipervnculo"/>
@@ -1747,7 +1685,7 @@
                 <w:noProof/>
                 <w:webHidden/>
               </w:rPr>
-              <w:instrText xml:space="preserve"> PAGEREF _Toc56939924 \h </w:instrText>
+              <w:instrText xml:space="preserve"> PAGEREF _Toc56940973 \h </w:instrText>
             </w:r>
             <w:r>
               <w:rPr>
@@ -1790,7 +1728,7 @@
               <w:lang w:eastAsia="es-CO"/>
             </w:rPr>
           </w:pPr>
-          <w:hyperlink w:anchor="_Toc56939925" w:history="1">
+          <w:hyperlink w:anchor="_Toc56940974" w:history="1">
             <w:r>
               <w:rPr>
                 <w:rStyle w:val="Hipervnculo"/>
@@ -1817,7 +1755,7 @@
                 <w:noProof/>
                 <w:webHidden/>
               </w:rPr>
-              <w:instrText xml:space="preserve"> PAGEREF _Toc56939925 \h </w:instrText>
+              <w:instrText xml:space="preserve"> PAGEREF _Toc56940974 \h </w:instrText>
             </w:r>
             <w:r>
               <w:rPr>
@@ -1837,7 +1775,7 @@
                 <w:noProof/>
                 <w:webHidden/>
               </w:rPr>
-              <w:t>13</w:t>
+              <w:t>14</w:t>
             </w:r>
             <w:r>
               <w:rPr>
@@ -2057,7 +1995,7 @@
         </w:rPr>
         <w:fldChar w:fldCharType="separate"/>
       </w:r>
-      <w:hyperlink w:anchor="_Toc56939868" w:history="1">
+      <w:hyperlink w:anchor="_Toc56940955" w:history="1">
         <w:r>
           <w:rPr>
             <w:rStyle w:val="Hipervnculo"/>
@@ -2084,7 +2022,7 @@
             <w:noProof/>
             <w:webHidden/>
           </w:rPr>
-          <w:instrText xml:space="preserve"> PAGEREF _Toc56939868 \h </w:instrText>
+          <w:instrText xml:space="preserve"> PAGEREF _Toc56940955 \h </w:instrText>
         </w:r>
         <w:r>
           <w:rPr>
@@ -2114,44 +2052,6 @@
           <w:fldChar w:fldCharType="end"/>
         </w:r>
       </w:hyperlink>
-    </w:p>
-    <w:p>
-      <w:pPr>
-        <w:pStyle w:val="paragraph"/>
-        <w:spacing w:before="0" w:beforeAutospacing="0" w:after="0" w:afterAutospacing="0" w:line="360" w:lineRule="auto"/>
-        <w:jc w:val="both"/>
-        <w:textAlignment w:val="baseline"/>
-        <w:rPr>
-          <w:rStyle w:val="eop"/>
-          <w:rFonts w:ascii="Arial" w:hAnsi="Arial" w:cs="Arial"/>
-        </w:rPr>
-      </w:pPr>
-      <w:r>
-        <w:rPr>
-          <w:rStyle w:val="eop"/>
-          <w:rFonts w:ascii="Arial" w:hAnsi="Arial" w:cs="Arial"/>
-        </w:rPr>
-        <w:fldChar w:fldCharType="end"/>
-      </w:r>
-    </w:p>
-    <w:p>
-      <w:pPr>
-        <w:pStyle w:val="paragraph"/>
-        <w:spacing w:before="0" w:beforeAutospacing="0" w:after="0" w:afterAutospacing="0" w:line="360" w:lineRule="auto"/>
-        <w:jc w:val="both"/>
-        <w:textAlignment w:val="baseline"/>
-        <w:rPr>
-          <w:rStyle w:val="eop"/>
-          <w:rFonts w:ascii="Arial" w:hAnsi="Arial" w:cs="Arial"/>
-        </w:rPr>
-      </w:pPr>
-      <w:r>
-        <w:rPr>
-          <w:rStyle w:val="eop"/>
-          <w:rFonts w:ascii="Arial" w:hAnsi="Arial" w:cs="Arial"/>
-        </w:rPr>
-        <w:t>LISTADO DE TABLAS</w:t>
-      </w:r>
     </w:p>
     <w:p>
       <w:pPr>
@@ -2165,35 +2065,13 @@
           <w:lang w:eastAsia="es-CO"/>
         </w:rPr>
       </w:pPr>
-      <w:r>
-        <w:rPr>
-          <w:rStyle w:val="eop"/>
-          <w:rFonts w:ascii="Arial" w:hAnsi="Arial" w:cs="Arial"/>
-        </w:rPr>
-        <w:fldChar w:fldCharType="begin"/>
-      </w:r>
-      <w:r>
-        <w:rPr>
-          <w:rStyle w:val="eop"/>
-          <w:rFonts w:ascii="Arial" w:hAnsi="Arial" w:cs="Arial"/>
-        </w:rPr>
-        <w:instrText xml:space="preserve"> TOC \h \z \c "Tabla" </w:instrText>
-      </w:r>
-      <w:r>
-        <w:rPr>
-          <w:rStyle w:val="eop"/>
-          <w:rFonts w:ascii="Arial" w:hAnsi="Arial" w:cs="Arial"/>
-        </w:rPr>
-        <w:fldChar w:fldCharType="separate"/>
-      </w:r>
-      <w:hyperlink w:anchor="_Toc56939856" w:history="1">
+      <w:hyperlink w:anchor="_Toc56940956" w:history="1">
         <w:r>
           <w:rPr>
             <w:rStyle w:val="Hipervnculo"/>
-            <w:rFonts w:ascii="Arial" w:hAnsi="Arial" w:cs="Arial"/>
-            <w:noProof/>
-          </w:rPr>
-          <w:t>Tabla 1 descripción de la entidad IDENTIFICACION</w:t>
+            <w:noProof/>
+          </w:rPr>
+          <w:t>Figura 2 Describe las relaciones entre las entidades identificadas</w:t>
         </w:r>
         <w:r>
           <w:rPr>
@@ -2214,7 +2092,7 @@
             <w:noProof/>
             <w:webHidden/>
           </w:rPr>
-          <w:instrText xml:space="preserve"> PAGEREF _Toc56939856 \h </w:instrText>
+          <w:instrText xml:space="preserve"> PAGEREF _Toc56940956 \h </w:instrText>
         </w:r>
         <w:r>
           <w:rPr>
@@ -2234,7 +2112,7 @@
             <w:noProof/>
             <w:webHidden/>
           </w:rPr>
-          <w:t>7</w:t>
+          <w:t>13</w:t>
         </w:r>
         <w:r>
           <w:rPr>
@@ -2244,6 +2122,44 @@
           <w:fldChar w:fldCharType="end"/>
         </w:r>
       </w:hyperlink>
+    </w:p>
+    <w:p>
+      <w:pPr>
+        <w:pStyle w:val="paragraph"/>
+        <w:spacing w:before="0" w:beforeAutospacing="0" w:after="0" w:afterAutospacing="0" w:line="360" w:lineRule="auto"/>
+        <w:jc w:val="both"/>
+        <w:textAlignment w:val="baseline"/>
+        <w:rPr>
+          <w:rStyle w:val="eop"/>
+          <w:rFonts w:ascii="Arial" w:hAnsi="Arial" w:cs="Arial"/>
+        </w:rPr>
+      </w:pPr>
+      <w:r>
+        <w:rPr>
+          <w:rStyle w:val="eop"/>
+          <w:rFonts w:ascii="Arial" w:hAnsi="Arial" w:cs="Arial"/>
+        </w:rPr>
+        <w:fldChar w:fldCharType="end"/>
+      </w:r>
+    </w:p>
+    <w:p>
+      <w:pPr>
+        <w:pStyle w:val="paragraph"/>
+        <w:spacing w:before="0" w:beforeAutospacing="0" w:after="0" w:afterAutospacing="0" w:line="360" w:lineRule="auto"/>
+        <w:jc w:val="both"/>
+        <w:textAlignment w:val="baseline"/>
+        <w:rPr>
+          <w:rStyle w:val="eop"/>
+          <w:rFonts w:ascii="Arial" w:hAnsi="Arial" w:cs="Arial"/>
+        </w:rPr>
+      </w:pPr>
+      <w:r>
+        <w:rPr>
+          <w:rStyle w:val="eop"/>
+          <w:rFonts w:ascii="Arial" w:hAnsi="Arial" w:cs="Arial"/>
+        </w:rPr>
+        <w:t>LISTADO DE TABLAS</w:t>
+      </w:r>
     </w:p>
     <w:p>
       <w:pPr>
@@ -2257,14 +2173,35 @@
           <w:lang w:eastAsia="es-CO"/>
         </w:rPr>
       </w:pPr>
-      <w:hyperlink w:anchor="_Toc56939857" w:history="1">
+      <w:r>
+        <w:rPr>
+          <w:rStyle w:val="eop"/>
+          <w:rFonts w:ascii="Arial" w:hAnsi="Arial" w:cs="Arial"/>
+        </w:rPr>
+        <w:fldChar w:fldCharType="begin"/>
+      </w:r>
+      <w:r>
+        <w:rPr>
+          <w:rStyle w:val="eop"/>
+          <w:rFonts w:ascii="Arial" w:hAnsi="Arial" w:cs="Arial"/>
+        </w:rPr>
+        <w:instrText xml:space="preserve"> TOC \h \z \c "Tabla" </w:instrText>
+      </w:r>
+      <w:r>
+        <w:rPr>
+          <w:rStyle w:val="eop"/>
+          <w:rFonts w:ascii="Arial" w:hAnsi="Arial" w:cs="Arial"/>
+        </w:rPr>
+        <w:fldChar w:fldCharType="separate"/>
+      </w:r>
+      <w:hyperlink w:anchor="_Toc56940744" w:history="1">
         <w:r>
           <w:rPr>
             <w:rStyle w:val="Hipervnculo"/>
             <w:rFonts w:ascii="Arial" w:hAnsi="Arial" w:cs="Arial"/>
             <w:noProof/>
           </w:rPr>
-          <w:t>Tabla 2 Posibles valores de la entidad IDENTIFICACION</w:t>
+          <w:t>Tabla 1 descripción de la entidad IDENTIFICACION</w:t>
         </w:r>
         <w:r>
           <w:rPr>
@@ -2285,7 +2222,7 @@
             <w:noProof/>
             <w:webHidden/>
           </w:rPr>
-          <w:instrText xml:space="preserve"> PAGEREF _Toc56939857 \h </w:instrText>
+          <w:instrText xml:space="preserve"> PAGEREF _Toc56940744 \h </w:instrText>
         </w:r>
         <w:r>
           <w:rPr>
@@ -2305,7 +2242,7 @@
             <w:noProof/>
             <w:webHidden/>
           </w:rPr>
-          <w:t>8</w:t>
+          <w:t>7</w:t>
         </w:r>
         <w:r>
           <w:rPr>
@@ -2328,14 +2265,14 @@
           <w:lang w:eastAsia="es-CO"/>
         </w:rPr>
       </w:pPr>
-      <w:hyperlink w:anchor="_Toc56939858" w:history="1">
+      <w:hyperlink w:anchor="_Toc56940745" w:history="1">
         <w:r>
           <w:rPr>
             <w:rStyle w:val="Hipervnculo"/>
             <w:rFonts w:ascii="Arial" w:hAnsi="Arial" w:cs="Arial"/>
             <w:noProof/>
           </w:rPr>
-          <w:t>Tabla 3 descripción de la entidad GENERO</w:t>
+          <w:t>Tabla 2 Posibles valores de la entidad IDENTIFICACION</w:t>
         </w:r>
         <w:r>
           <w:rPr>
@@ -2356,7 +2293,7 @@
             <w:noProof/>
             <w:webHidden/>
           </w:rPr>
-          <w:instrText xml:space="preserve"> PAGEREF _Toc56939858 \h </w:instrText>
+          <w:instrText xml:space="preserve"> PAGEREF _Toc56940745 \h </w:instrText>
         </w:r>
         <w:r>
           <w:rPr>
@@ -2399,14 +2336,14 @@
           <w:lang w:eastAsia="es-CO"/>
         </w:rPr>
       </w:pPr>
-      <w:hyperlink w:anchor="_Toc56939859" w:history="1">
+      <w:hyperlink w:anchor="_Toc56940746" w:history="1">
         <w:r>
           <w:rPr>
             <w:rStyle w:val="Hipervnculo"/>
             <w:rFonts w:ascii="Arial" w:hAnsi="Arial" w:cs="Arial"/>
             <w:noProof/>
           </w:rPr>
-          <w:t>Tabla 4 Posibles valores de la entidad GENERO</w:t>
+          <w:t>Tabla 3 descripción de la entidad GENERO</w:t>
         </w:r>
         <w:r>
           <w:rPr>
@@ -2427,7 +2364,7 @@
             <w:noProof/>
             <w:webHidden/>
           </w:rPr>
-          <w:instrText xml:space="preserve"> PAGEREF _Toc56939859 \h </w:instrText>
+          <w:instrText xml:space="preserve"> PAGEREF _Toc56940746 \h </w:instrText>
         </w:r>
         <w:r>
           <w:rPr>
@@ -2470,14 +2407,14 @@
           <w:lang w:eastAsia="es-CO"/>
         </w:rPr>
       </w:pPr>
-      <w:hyperlink w:anchor="_Toc56939860" w:history="1">
+      <w:hyperlink w:anchor="_Toc56940747" w:history="1">
         <w:r>
           <w:rPr>
             <w:rStyle w:val="Hipervnculo"/>
             <w:rFonts w:ascii="Arial" w:hAnsi="Arial" w:cs="Arial"/>
             <w:noProof/>
           </w:rPr>
-          <w:t>Tabla 5 descripción de la entidad UBICACION</w:t>
+          <w:t>Tabla 4 Posibles valores de la entidad GENERO</w:t>
         </w:r>
         <w:r>
           <w:rPr>
@@ -2498,7 +2435,7 @@
             <w:noProof/>
             <w:webHidden/>
           </w:rPr>
-          <w:instrText xml:space="preserve"> PAGEREF _Toc56939860 \h </w:instrText>
+          <w:instrText xml:space="preserve"> PAGEREF _Toc56940747 \h </w:instrText>
         </w:r>
         <w:r>
           <w:rPr>
@@ -2518,7 +2455,7 @@
             <w:noProof/>
             <w:webHidden/>
           </w:rPr>
-          <w:t>9</w:t>
+          <w:t>8</w:t>
         </w:r>
         <w:r>
           <w:rPr>
@@ -2541,14 +2478,14 @@
           <w:lang w:eastAsia="es-CO"/>
         </w:rPr>
       </w:pPr>
-      <w:hyperlink w:anchor="_Toc56939861" w:history="1">
+      <w:hyperlink w:anchor="_Toc56940748" w:history="1">
         <w:r>
           <w:rPr>
             <w:rStyle w:val="Hipervnculo"/>
             <w:rFonts w:ascii="Arial" w:hAnsi="Arial" w:cs="Arial"/>
             <w:noProof/>
           </w:rPr>
-          <w:t>Tabla 6 descripción de la entidad ESTADOAFILIACION</w:t>
+          <w:t>Tabla 5 descripción de la entidad UBICACION</w:t>
         </w:r>
         <w:r>
           <w:rPr>
@@ -2569,7 +2506,7 @@
             <w:noProof/>
             <w:webHidden/>
           </w:rPr>
-          <w:instrText xml:space="preserve"> PAGEREF _Toc56939861 \h </w:instrText>
+          <w:instrText xml:space="preserve"> PAGEREF _Toc56940748 \h </w:instrText>
         </w:r>
         <w:r>
           <w:rPr>
@@ -2612,14 +2549,14 @@
           <w:lang w:eastAsia="es-CO"/>
         </w:rPr>
       </w:pPr>
-      <w:hyperlink w:anchor="_Toc56939862" w:history="1">
+      <w:hyperlink w:anchor="_Toc56940749" w:history="1">
         <w:r>
           <w:rPr>
             <w:rStyle w:val="Hipervnculo"/>
             <w:rFonts w:ascii="Arial" w:hAnsi="Arial" w:cs="Arial"/>
             <w:noProof/>
           </w:rPr>
-          <w:t>Tabla 7 Posibles valores de la entidad ESTADOAFILIACION</w:t>
+          <w:t>Tabla 6 descripción de la entidad ESTADOAFILIACION</w:t>
         </w:r>
         <w:r>
           <w:rPr>
@@ -2640,7 +2577,7 @@
             <w:noProof/>
             <w:webHidden/>
           </w:rPr>
-          <w:instrText xml:space="preserve"> PAGEREF _Toc56939862 \h </w:instrText>
+          <w:instrText xml:space="preserve"> PAGEREF _Toc56940749 \h </w:instrText>
         </w:r>
         <w:r>
           <w:rPr>
@@ -2683,14 +2620,14 @@
           <w:lang w:eastAsia="es-CO"/>
         </w:rPr>
       </w:pPr>
-      <w:hyperlink w:anchor="_Toc56939863" w:history="1">
+      <w:hyperlink w:anchor="_Toc56940750" w:history="1">
         <w:r>
           <w:rPr>
             <w:rStyle w:val="Hipervnculo"/>
             <w:rFonts w:ascii="Arial" w:hAnsi="Arial" w:cs="Arial"/>
             <w:noProof/>
           </w:rPr>
-          <w:t>Tabla 8 descripción de la entidad CIUDADANO</w:t>
+          <w:t>Tabla 7 Posibles valores de la entidad ESTADOAFILIACION</w:t>
         </w:r>
         <w:r>
           <w:rPr>
@@ -2711,7 +2648,7 @@
             <w:noProof/>
             <w:webHidden/>
           </w:rPr>
-          <w:instrText xml:space="preserve"> PAGEREF _Toc56939863 \h </w:instrText>
+          <w:instrText xml:space="preserve"> PAGEREF _Toc56940750 \h </w:instrText>
         </w:r>
         <w:r>
           <w:rPr>
@@ -2731,7 +2668,7 @@
             <w:noProof/>
             <w:webHidden/>
           </w:rPr>
-          <w:t>10</w:t>
+          <w:t>9</w:t>
         </w:r>
         <w:r>
           <w:rPr>
@@ -2754,14 +2691,14 @@
           <w:lang w:eastAsia="es-CO"/>
         </w:rPr>
       </w:pPr>
-      <w:hyperlink w:anchor="_Toc56939864" w:history="1">
+      <w:hyperlink w:anchor="_Toc56940751" w:history="1">
         <w:r>
           <w:rPr>
             <w:rStyle w:val="Hipervnculo"/>
             <w:rFonts w:ascii="Arial" w:hAnsi="Arial" w:cs="Arial"/>
             <w:noProof/>
           </w:rPr>
-          <w:t>Tabla 9  descripción de la entidad AFILIACION</w:t>
+          <w:t>Tabla 8 descripción de la entidad CIUDADANO</w:t>
         </w:r>
         <w:r>
           <w:rPr>
@@ -2782,7 +2719,7 @@
             <w:noProof/>
             <w:webHidden/>
           </w:rPr>
-          <w:instrText xml:space="preserve"> PAGEREF _Toc56939864 \h </w:instrText>
+          <w:instrText xml:space="preserve"> PAGEREF _Toc56940751 \h </w:instrText>
         </w:r>
         <w:r>
           <w:rPr>
@@ -2825,14 +2762,14 @@
           <w:lang w:eastAsia="es-CO"/>
         </w:rPr>
       </w:pPr>
-      <w:hyperlink w:anchor="_Toc56939865" w:history="1">
+      <w:hyperlink w:anchor="_Toc56940752" w:history="1">
         <w:r>
           <w:rPr>
             <w:rStyle w:val="Hipervnculo"/>
             <w:rFonts w:ascii="Arial" w:hAnsi="Arial" w:cs="Arial"/>
             <w:noProof/>
           </w:rPr>
-          <w:t>Tabla 10  descripción de la entidad REPORTE</w:t>
+          <w:t>Tabla 9  descripción de la entidad AFILIACION</w:t>
         </w:r>
         <w:r>
           <w:rPr>
@@ -2853,7 +2790,7 @@
             <w:noProof/>
             <w:webHidden/>
           </w:rPr>
-          <w:instrText xml:space="preserve"> PAGEREF _Toc56939865 \h </w:instrText>
+          <w:instrText xml:space="preserve"> PAGEREF _Toc56940752 \h </w:instrText>
         </w:r>
         <w:r>
           <w:rPr>
@@ -2873,7 +2810,7 @@
             <w:noProof/>
             <w:webHidden/>
           </w:rPr>
-          <w:t>11</w:t>
+          <w:t>10</w:t>
         </w:r>
         <w:r>
           <w:rPr>
@@ -2896,14 +2833,14 @@
           <w:lang w:eastAsia="es-CO"/>
         </w:rPr>
       </w:pPr>
-      <w:hyperlink w:anchor="_Toc56939866" w:history="1">
+      <w:hyperlink w:anchor="_Toc56940753" w:history="1">
         <w:r>
           <w:rPr>
             <w:rStyle w:val="Hipervnculo"/>
             <w:rFonts w:ascii="Arial" w:hAnsi="Arial" w:cs="Arial"/>
             <w:noProof/>
           </w:rPr>
-          <w:t>Tabla 11  descripción de la entidad ANTECEDENTE</w:t>
+          <w:t>Tabla 10  descripción de la entidad REPORTE</w:t>
         </w:r>
         <w:r>
           <w:rPr>
@@ -2924,7 +2861,7 @@
             <w:noProof/>
             <w:webHidden/>
           </w:rPr>
-          <w:instrText xml:space="preserve"> PAGEREF _Toc56939866 \h </w:instrText>
+          <w:instrText xml:space="preserve"> PAGEREF _Toc56940753 \h </w:instrText>
         </w:r>
         <w:r>
           <w:rPr>
@@ -2967,13 +2904,84 @@
           <w:lang w:eastAsia="es-CO"/>
         </w:rPr>
       </w:pPr>
-      <w:hyperlink w:anchor="_Toc56939867" w:history="1">
+      <w:hyperlink w:anchor="_Toc56940754" w:history="1">
         <w:r>
           <w:rPr>
             <w:rStyle w:val="Hipervnculo"/>
             <w:rFonts w:ascii="Arial" w:hAnsi="Arial" w:cs="Arial"/>
             <w:noProof/>
           </w:rPr>
+          <w:t>Tabla 11  descripción de la entidad ANTECEDENTE</w:t>
+        </w:r>
+        <w:r>
+          <w:rPr>
+            <w:noProof/>
+            <w:webHidden/>
+          </w:rPr>
+          <w:tab/>
+        </w:r>
+        <w:r>
+          <w:rPr>
+            <w:noProof/>
+            <w:webHidden/>
+          </w:rPr>
+          <w:fldChar w:fldCharType="begin"/>
+        </w:r>
+        <w:r>
+          <w:rPr>
+            <w:noProof/>
+            <w:webHidden/>
+          </w:rPr>
+          <w:instrText xml:space="preserve"> PAGEREF _Toc56940754 \h </w:instrText>
+        </w:r>
+        <w:r>
+          <w:rPr>
+            <w:noProof/>
+            <w:webHidden/>
+          </w:rPr>
+        </w:r>
+        <w:r>
+          <w:rPr>
+            <w:noProof/>
+            <w:webHidden/>
+          </w:rPr>
+          <w:fldChar w:fldCharType="separate"/>
+        </w:r>
+        <w:r>
+          <w:rPr>
+            <w:noProof/>
+            <w:webHidden/>
+          </w:rPr>
+          <w:t>11</w:t>
+        </w:r>
+        <w:r>
+          <w:rPr>
+            <w:noProof/>
+            <w:webHidden/>
+          </w:rPr>
+          <w:fldChar w:fldCharType="end"/>
+        </w:r>
+      </w:hyperlink>
+    </w:p>
+    <w:p>
+      <w:pPr>
+        <w:pStyle w:val="Tabladeilustraciones"/>
+        <w:tabs>
+          <w:tab w:val="right" w:leader="dot" w:pos="8828"/>
+        </w:tabs>
+        <w:rPr>
+          <w:rFonts w:eastAsiaTheme="minorEastAsia"/>
+          <w:noProof/>
+          <w:lang w:eastAsia="es-CO"/>
+        </w:rPr>
+      </w:pPr>
+      <w:hyperlink w:anchor="_Toc56940755" w:history="1">
+        <w:r>
+          <w:rPr>
+            <w:rStyle w:val="Hipervnculo"/>
+            <w:rFonts w:ascii="Arial" w:hAnsi="Arial" w:cs="Arial"/>
+            <w:noProof/>
+          </w:rPr>
           <w:t>Tabla 12  descripción de la entidad TRAMITEUNIFICADO</w:t>
         </w:r>
         <w:r>
@@ -2995,7 +3003,7 @@
             <w:noProof/>
             <w:webHidden/>
           </w:rPr>
-          <w:instrText xml:space="preserve"> PAGEREF _Toc56939867 \h </w:instrText>
+          <w:instrText xml:space="preserve"> PAGEREF _Toc56940755 \h </w:instrText>
         </w:r>
         <w:r>
           <w:rPr>
@@ -3253,7 +3261,7 @@
       <w:pPr>
         <w:pStyle w:val="Ttulo1"/>
       </w:pPr>
-      <w:bookmarkStart w:id="1" w:name="_Toc56939908"/>
+      <w:bookmarkStart w:id="1" w:name="_Toc56940957"/>
       <w:r>
         <w:lastRenderedPageBreak/>
         <w:t>INTRODUCCIÓN</w:t>
@@ -3491,7 +3499,7 @@
       <w:pPr>
         <w:pStyle w:val="Ttulo1"/>
       </w:pPr>
-      <w:bookmarkStart w:id="2" w:name="_Toc56939909"/>
+      <w:bookmarkStart w:id="2" w:name="_Toc56940958"/>
       <w:r>
         <w:lastRenderedPageBreak/>
         <w:t>OBJETIVOS</w:t>
@@ -3808,7 +3816,7 @@
           <w:rStyle w:val="eop"/>
         </w:rPr>
       </w:pPr>
-      <w:bookmarkStart w:id="3" w:name="_Toc56939910"/>
+      <w:bookmarkStart w:id="3" w:name="_Toc56940959"/>
       <w:r>
         <w:rPr>
           <w:rStyle w:val="eop"/>
@@ -3890,7 +3898,7 @@
           <w:rStyle w:val="eop"/>
         </w:rPr>
       </w:pPr>
-      <w:bookmarkStart w:id="4" w:name="_Toc56939911"/>
+      <w:bookmarkStart w:id="4" w:name="_Toc56940960"/>
       <w:r>
         <w:rPr>
           <w:rStyle w:val="eop"/>
@@ -3901,61 +3909,13 @@
         <w:rPr>
           <w:rStyle w:val="eop"/>
         </w:rPr>
-        <w:t xml:space="preserve"> </w:t>
-      </w:r>
-      <w:r>
-        <w:rPr>
-          <w:rStyle w:val="eop"/>
-        </w:rPr>
-        <w:t>TUAE</w:t>
-      </w:r>
-      <w:r>
-        <w:rPr>
-          <w:rStyle w:val="eop"/>
-        </w:rPr>
-        <w:t xml:space="preserve"> (</w:t>
-      </w:r>
-      <w:r>
-        <w:rPr>
-          <w:rStyle w:val="eop"/>
-        </w:rPr>
-        <w:t xml:space="preserve">Tramite </w:t>
-      </w:r>
-      <w:r>
-        <w:rPr>
-          <w:rStyle w:val="eop"/>
-        </w:rPr>
-        <w:t>U</w:t>
-      </w:r>
-      <w:r>
-        <w:rPr>
-          <w:rStyle w:val="eop"/>
-        </w:rPr>
-        <w:t xml:space="preserve">nificado de </w:t>
-      </w:r>
-      <w:r>
-        <w:rPr>
-          <w:rStyle w:val="eop"/>
-        </w:rPr>
-        <w:t>A</w:t>
-      </w:r>
-      <w:r>
-        <w:rPr>
-          <w:rStyle w:val="eop"/>
-        </w:rPr>
-        <w:t xml:space="preserve">cceso a </w:t>
-      </w:r>
-      <w:r>
-        <w:rPr>
-          <w:rStyle w:val="eop"/>
-        </w:rPr>
-        <w:t>E</w:t>
-      </w:r>
-      <w:r>
-        <w:rPr>
-          <w:rStyle w:val="eop"/>
-        </w:rPr>
-        <w:t>stados</w:t>
+        <w:t xml:space="preserve"> TUAE (</w:t>
+      </w:r>
+      <w:r>
+        <w:rPr>
+          <w:rStyle w:val="eop"/>
+        </w:rPr>
+        <w:t>Tramite Unificado de Acceso a Estados</w:t>
       </w:r>
       <w:r>
         <w:rPr>
@@ -4122,7 +4082,7 @@
       <w:pPr>
         <w:pStyle w:val="Ttulo1"/>
       </w:pPr>
-      <w:bookmarkStart w:id="5" w:name="_Toc56939912"/>
+      <w:bookmarkStart w:id="5" w:name="_Toc56940961"/>
       <w:r>
         <w:t>LENGUAJE CANÓNICO</w:t>
       </w:r>
@@ -4237,7 +4197,7 @@
       <w:pPr>
         <w:pStyle w:val="Ttulo1"/>
       </w:pPr>
-      <w:bookmarkStart w:id="6" w:name="_Toc56939913"/>
+      <w:bookmarkStart w:id="6" w:name="_Toc56940962"/>
       <w:r>
         <w:lastRenderedPageBreak/>
         <w:t>ENTIDADES</w:t>
@@ -4402,7 +4362,7 @@
       <w:pPr>
         <w:pStyle w:val="Ttulo1"/>
       </w:pPr>
-      <w:bookmarkStart w:id="7" w:name="_Toc56939914"/>
+      <w:bookmarkStart w:id="7" w:name="_Toc56940963"/>
       <w:r>
         <w:t>ENTIDADES COMUNES</w:t>
       </w:r>
@@ -4458,7 +4418,7 @@
       <w:pPr>
         <w:pStyle w:val="Ttulo2"/>
       </w:pPr>
-      <w:bookmarkStart w:id="8" w:name="_Toc56939915"/>
+      <w:bookmarkStart w:id="8" w:name="_Toc56940964"/>
       <w:r>
         <w:t>Entidad IDENTIFICACION</w:t>
       </w:r>
@@ -4520,13 +4480,12 @@
       </w:pPr>
       <w:r>
         <w:rPr>
-          <w:rFonts w:ascii="Arial" w:hAnsi="Arial" w:cs="Arial"/>
           <w:noProof/>
         </w:rPr>
         <w:drawing>
-          <wp:inline distT="0" distB="0" distL="0" distR="0" wp14:anchorId="498414BC" wp14:editId="0BC47A6A">
-            <wp:extent cx="5612130" cy="914400"/>
-            <wp:effectExtent l="0" t="0" r="7620" b="0"/>
+          <wp:inline distT="0" distB="0" distL="0" distR="0" wp14:anchorId="1C1EB83D" wp14:editId="02B8D7B0">
+            <wp:extent cx="5612130" cy="909955"/>
+            <wp:effectExtent l="0" t="0" r="7620" b="4445"/>
             <wp:docPr id="1" name="Imagen 1"/>
             <wp:cNvGraphicFramePr>
               <a:graphicFrameLocks xmlns:a="http://schemas.openxmlformats.org/drawingml/2006/main" noChangeAspect="1"/>
@@ -4547,7 +4506,7 @@
                   <pic:spPr>
                     <a:xfrm>
                       <a:off x="0" y="0"/>
-                      <a:ext cx="5612130" cy="914400"/>
+                      <a:ext cx="5612130" cy="909955"/>
                     </a:xfrm>
                     <a:prstGeom prst="rect">
                       <a:avLst/>
@@ -4568,7 +4527,7 @@
           <w:rFonts w:ascii="Arial" w:hAnsi="Arial" w:cs="Arial"/>
         </w:rPr>
       </w:pPr>
-      <w:bookmarkStart w:id="9" w:name="_Toc56939856"/>
+      <w:bookmarkStart w:id="9" w:name="_Toc56940744"/>
       <w:r>
         <w:rPr>
           <w:rFonts w:ascii="Arial" w:hAnsi="Arial" w:cs="Arial"/>
@@ -4731,14 +4690,13 @@
       </w:pPr>
       <w:r>
         <w:rPr>
-          <w:rFonts w:ascii="Arial" w:hAnsi="Arial" w:cs="Arial"/>
           <w:noProof/>
         </w:rPr>
         <w:drawing>
-          <wp:inline distT="0" distB="0" distL="0" distR="0" wp14:anchorId="11954D9A" wp14:editId="66C6A6AB">
-            <wp:extent cx="5612130" cy="1603375"/>
-            <wp:effectExtent l="0" t="0" r="7620" b="0"/>
-            <wp:docPr id="2" name="Imagen 2"/>
+          <wp:inline distT="0" distB="0" distL="0" distR="0" wp14:anchorId="240554FA" wp14:editId="3E651E1C">
+            <wp:extent cx="5612130" cy="1615440"/>
+            <wp:effectExtent l="0" t="0" r="7620" b="3810"/>
+            <wp:docPr id="15" name="Imagen 15"/>
             <wp:cNvGraphicFramePr>
               <a:graphicFrameLocks xmlns:a="http://schemas.openxmlformats.org/drawingml/2006/main" noChangeAspect="1"/>
             </wp:cNvGraphicFramePr>
@@ -4758,7 +4716,7 @@
                   <pic:spPr>
                     <a:xfrm>
                       <a:off x="0" y="0"/>
-                      <a:ext cx="5612130" cy="1603375"/>
+                      <a:ext cx="5612130" cy="1615440"/>
                     </a:xfrm>
                     <a:prstGeom prst="rect">
                       <a:avLst/>
@@ -4779,7 +4737,7 @@
           <w:rFonts w:ascii="Arial" w:hAnsi="Arial" w:cs="Arial"/>
         </w:rPr>
       </w:pPr>
-      <w:bookmarkStart w:id="10" w:name="_Toc56939857"/>
+      <w:bookmarkStart w:id="10" w:name="_Toc56940745"/>
       <w:r>
         <w:rPr>
           <w:rFonts w:ascii="Arial" w:hAnsi="Arial" w:cs="Arial"/>
@@ -4834,7 +4792,7 @@
           <w:iCs/>
         </w:rPr>
       </w:pPr>
-      <w:bookmarkStart w:id="11" w:name="_Toc56939916"/>
+      <w:bookmarkStart w:id="11" w:name="_Toc56940965"/>
       <w:r>
         <w:t xml:space="preserve">Entidad </w:t>
       </w:r>
@@ -4891,14 +4849,13 @@
       </w:pPr>
       <w:r>
         <w:rPr>
-          <w:rFonts w:ascii="Arial" w:hAnsi="Arial" w:cs="Arial"/>
           <w:noProof/>
         </w:rPr>
         <w:drawing>
-          <wp:inline distT="0" distB="0" distL="0" distR="0" wp14:anchorId="7F7D2EFB" wp14:editId="28A5833A">
-            <wp:extent cx="5612130" cy="785495"/>
-            <wp:effectExtent l="0" t="0" r="7620" b="0"/>
-            <wp:docPr id="3" name="Imagen 3"/>
+          <wp:inline distT="0" distB="0" distL="0" distR="0" wp14:anchorId="3D15E66B" wp14:editId="18E96C27">
+            <wp:extent cx="5612130" cy="790575"/>
+            <wp:effectExtent l="0" t="0" r="7620" b="9525"/>
+            <wp:docPr id="16" name="Imagen 16"/>
             <wp:cNvGraphicFramePr>
               <a:graphicFrameLocks xmlns:a="http://schemas.openxmlformats.org/drawingml/2006/main" noChangeAspect="1"/>
             </wp:cNvGraphicFramePr>
@@ -4918,7 +4875,7 @@
                   <pic:spPr>
                     <a:xfrm>
                       <a:off x="0" y="0"/>
-                      <a:ext cx="5612130" cy="785495"/>
+                      <a:ext cx="5612130" cy="790575"/>
                     </a:xfrm>
                     <a:prstGeom prst="rect">
                       <a:avLst/>
@@ -4939,7 +4896,7 @@
           <w:rFonts w:ascii="Arial" w:hAnsi="Arial" w:cs="Arial"/>
         </w:rPr>
       </w:pPr>
-      <w:bookmarkStart w:id="12" w:name="_Toc56939858"/>
+      <w:bookmarkStart w:id="12" w:name="_Toc56940746"/>
       <w:r>
         <w:rPr>
           <w:rFonts w:ascii="Arial" w:hAnsi="Arial" w:cs="Arial"/>
@@ -5036,14 +4993,13 @@
       </w:pPr>
       <w:r>
         <w:rPr>
-          <w:rFonts w:ascii="Arial" w:hAnsi="Arial" w:cs="Arial"/>
           <w:noProof/>
         </w:rPr>
         <w:drawing>
-          <wp:inline distT="0" distB="0" distL="0" distR="0" wp14:anchorId="7C9D7F77" wp14:editId="03D047E2">
-            <wp:extent cx="5612130" cy="711835"/>
+          <wp:inline distT="0" distB="0" distL="0" distR="0" wp14:anchorId="05B7D91B" wp14:editId="3794CEE3">
+            <wp:extent cx="5612130" cy="730250"/>
             <wp:effectExtent l="0" t="0" r="7620" b="0"/>
-            <wp:docPr id="5" name="Imagen 5"/>
+            <wp:docPr id="17" name="Imagen 17"/>
             <wp:cNvGraphicFramePr>
               <a:graphicFrameLocks xmlns:a="http://schemas.openxmlformats.org/drawingml/2006/main" noChangeAspect="1"/>
             </wp:cNvGraphicFramePr>
@@ -5063,7 +5019,7 @@
                   <pic:spPr>
                     <a:xfrm>
                       <a:off x="0" y="0"/>
-                      <a:ext cx="5612130" cy="711835"/>
+                      <a:ext cx="5612130" cy="730250"/>
                     </a:xfrm>
                     <a:prstGeom prst="rect">
                       <a:avLst/>
@@ -5084,7 +5040,7 @@
           <w:rFonts w:ascii="Arial" w:hAnsi="Arial" w:cs="Arial"/>
         </w:rPr>
       </w:pPr>
-      <w:bookmarkStart w:id="13" w:name="_Toc56939859"/>
+      <w:bookmarkStart w:id="13" w:name="_Toc56940747"/>
       <w:r>
         <w:rPr>
           <w:rFonts w:ascii="Arial" w:hAnsi="Arial" w:cs="Arial"/>
@@ -5189,7 +5145,7 @@
       <w:pPr>
         <w:pStyle w:val="Ttulo2"/>
       </w:pPr>
-      <w:bookmarkStart w:id="14" w:name="_Toc56939917"/>
+      <w:bookmarkStart w:id="14" w:name="_Toc56940966"/>
       <w:r>
         <w:lastRenderedPageBreak/>
         <w:t xml:space="preserve">Entidad </w:t>
@@ -5255,14 +5211,13 @@
       </w:pPr>
       <w:r>
         <w:rPr>
-          <w:rFonts w:ascii="Arial" w:hAnsi="Arial" w:cs="Arial"/>
           <w:noProof/>
         </w:rPr>
         <w:drawing>
-          <wp:inline distT="0" distB="0" distL="0" distR="0" wp14:anchorId="6E3E7230" wp14:editId="47C3AE0A">
-            <wp:extent cx="5612130" cy="795020"/>
+          <wp:inline distT="0" distB="0" distL="0" distR="0" wp14:anchorId="083B7848" wp14:editId="4B2AFB57">
+            <wp:extent cx="5612130" cy="775970"/>
             <wp:effectExtent l="0" t="0" r="7620" b="5080"/>
-            <wp:docPr id="6" name="Imagen 6"/>
+            <wp:docPr id="18" name="Imagen 18"/>
             <wp:cNvGraphicFramePr>
               <a:graphicFrameLocks xmlns:a="http://schemas.openxmlformats.org/drawingml/2006/main" noChangeAspect="1"/>
             </wp:cNvGraphicFramePr>
@@ -5282,7 +5237,7 @@
                   <pic:spPr>
                     <a:xfrm>
                       <a:off x="0" y="0"/>
-                      <a:ext cx="5612130" cy="795020"/>
+                      <a:ext cx="5612130" cy="775970"/>
                     </a:xfrm>
                     <a:prstGeom prst="rect">
                       <a:avLst/>
@@ -5303,7 +5258,7 @@
           <w:rFonts w:ascii="Arial" w:hAnsi="Arial" w:cs="Arial"/>
         </w:rPr>
       </w:pPr>
-      <w:bookmarkStart w:id="15" w:name="_Toc56939860"/>
+      <w:bookmarkStart w:id="15" w:name="_Toc56940748"/>
       <w:r>
         <w:rPr>
           <w:rFonts w:ascii="Arial" w:hAnsi="Arial" w:cs="Arial"/>
@@ -5364,7 +5319,7 @@
       <w:pPr>
         <w:pStyle w:val="Ttulo2"/>
       </w:pPr>
-      <w:bookmarkStart w:id="16" w:name="_Toc56939918"/>
+      <w:bookmarkStart w:id="16" w:name="_Toc56940967"/>
       <w:r>
         <w:t xml:space="preserve">Entidad </w:t>
       </w:r>
@@ -5423,14 +5378,13 @@
       </w:pPr>
       <w:r>
         <w:rPr>
-          <w:rFonts w:ascii="Arial" w:hAnsi="Arial" w:cs="Arial"/>
           <w:noProof/>
         </w:rPr>
         <w:drawing>
-          <wp:inline distT="0" distB="0" distL="0" distR="0" wp14:anchorId="46294C79" wp14:editId="0488C259">
-            <wp:extent cx="5612130" cy="800735"/>
-            <wp:effectExtent l="0" t="0" r="7620" b="0"/>
-            <wp:docPr id="7" name="Imagen 7"/>
+          <wp:inline distT="0" distB="0" distL="0" distR="0" wp14:anchorId="2B09CDD6" wp14:editId="3998FA08">
+            <wp:extent cx="5612130" cy="774065"/>
+            <wp:effectExtent l="0" t="0" r="7620" b="6985"/>
+            <wp:docPr id="19" name="Imagen 19"/>
             <wp:cNvGraphicFramePr>
               <a:graphicFrameLocks xmlns:a="http://schemas.openxmlformats.org/drawingml/2006/main" noChangeAspect="1"/>
             </wp:cNvGraphicFramePr>
@@ -5450,7 +5404,7 @@
                   <pic:spPr>
                     <a:xfrm>
                       <a:off x="0" y="0"/>
-                      <a:ext cx="5612130" cy="800735"/>
+                      <a:ext cx="5612130" cy="774065"/>
                     </a:xfrm>
                     <a:prstGeom prst="rect">
                       <a:avLst/>
@@ -5471,7 +5425,7 @@
           <w:rFonts w:ascii="Arial" w:hAnsi="Arial" w:cs="Arial"/>
         </w:rPr>
       </w:pPr>
-      <w:bookmarkStart w:id="17" w:name="_Toc56939861"/>
+      <w:bookmarkStart w:id="17" w:name="_Toc56940749"/>
       <w:r>
         <w:rPr>
           <w:rFonts w:ascii="Arial" w:hAnsi="Arial" w:cs="Arial"/>
@@ -5576,14 +5530,13 @@
       </w:pPr>
       <w:r>
         <w:rPr>
-          <w:rFonts w:ascii="Arial" w:hAnsi="Arial" w:cs="Arial"/>
           <w:noProof/>
         </w:rPr>
         <w:drawing>
-          <wp:inline distT="0" distB="0" distL="0" distR="0" wp14:anchorId="199BFE0C" wp14:editId="160D2A00">
-            <wp:extent cx="5612130" cy="724535"/>
+          <wp:inline distT="0" distB="0" distL="0" distR="0" wp14:anchorId="26B19E8B" wp14:editId="260D20A8">
+            <wp:extent cx="5612130" cy="713105"/>
             <wp:effectExtent l="0" t="0" r="7620" b="0"/>
-            <wp:docPr id="8" name="Imagen 8"/>
+            <wp:docPr id="20" name="Imagen 20"/>
             <wp:cNvGraphicFramePr>
               <a:graphicFrameLocks xmlns:a="http://schemas.openxmlformats.org/drawingml/2006/main" noChangeAspect="1"/>
             </wp:cNvGraphicFramePr>
@@ -5603,7 +5556,7 @@
                   <pic:spPr>
                     <a:xfrm>
                       <a:off x="0" y="0"/>
-                      <a:ext cx="5612130" cy="724535"/>
+                      <a:ext cx="5612130" cy="713105"/>
                     </a:xfrm>
                     <a:prstGeom prst="rect">
                       <a:avLst/>
@@ -5624,7 +5577,7 @@
           <w:rFonts w:ascii="Arial" w:hAnsi="Arial" w:cs="Arial"/>
         </w:rPr>
       </w:pPr>
-      <w:bookmarkStart w:id="18" w:name="_Toc56939862"/>
+      <w:bookmarkStart w:id="18" w:name="_Toc56940750"/>
       <w:r>
         <w:rPr>
           <w:rFonts w:ascii="Arial" w:hAnsi="Arial" w:cs="Arial"/>
@@ -5729,7 +5682,7 @@
       <w:pPr>
         <w:pStyle w:val="Ttulo1"/>
       </w:pPr>
-      <w:bookmarkStart w:id="19" w:name="_Toc56939919"/>
+      <w:bookmarkStart w:id="19" w:name="_Toc56940968"/>
       <w:r>
         <w:lastRenderedPageBreak/>
         <w:t>ENTIDADES CORE</w:t>
@@ -5786,7 +5739,7 @@
       <w:pPr>
         <w:pStyle w:val="Ttulo2"/>
       </w:pPr>
-      <w:bookmarkStart w:id="20" w:name="_Toc56939920"/>
+      <w:bookmarkStart w:id="20" w:name="_Toc56940969"/>
       <w:r>
         <w:t>Entidad CIUDADANO</w:t>
       </w:r>
@@ -5855,14 +5808,13 @@
       </w:pPr>
       <w:r>
         <w:rPr>
-          <w:rFonts w:ascii="Arial" w:hAnsi="Arial" w:cs="Arial"/>
           <w:noProof/>
         </w:rPr>
         <w:drawing>
-          <wp:inline distT="0" distB="0" distL="0" distR="0" wp14:anchorId="464F17F6" wp14:editId="518CD7B4">
-            <wp:extent cx="5612130" cy="1823720"/>
-            <wp:effectExtent l="0" t="0" r="7620" b="5080"/>
-            <wp:docPr id="9" name="Imagen 9"/>
+          <wp:inline distT="0" distB="0" distL="0" distR="0" wp14:anchorId="5ADF7554" wp14:editId="09BB0DA0">
+            <wp:extent cx="5612130" cy="1806575"/>
+            <wp:effectExtent l="0" t="0" r="7620" b="3175"/>
+            <wp:docPr id="21" name="Imagen 21"/>
             <wp:cNvGraphicFramePr>
               <a:graphicFrameLocks xmlns:a="http://schemas.openxmlformats.org/drawingml/2006/main" noChangeAspect="1"/>
             </wp:cNvGraphicFramePr>
@@ -5882,7 +5834,7 @@
                   <pic:spPr>
                     <a:xfrm>
                       <a:off x="0" y="0"/>
-                      <a:ext cx="5612130" cy="1823720"/>
+                      <a:ext cx="5612130" cy="1806575"/>
                     </a:xfrm>
                     <a:prstGeom prst="rect">
                       <a:avLst/>
@@ -5903,7 +5855,7 @@
           <w:rFonts w:ascii="Arial" w:hAnsi="Arial" w:cs="Arial"/>
         </w:rPr>
       </w:pPr>
-      <w:bookmarkStart w:id="21" w:name="_Toc56939863"/>
+      <w:bookmarkStart w:id="21" w:name="_Toc56940751"/>
       <w:r>
         <w:rPr>
           <w:rFonts w:ascii="Arial" w:hAnsi="Arial" w:cs="Arial"/>
@@ -5954,7 +5906,7 @@
       <w:pPr>
         <w:pStyle w:val="Ttulo2"/>
       </w:pPr>
-      <w:bookmarkStart w:id="22" w:name="_Toc56939921"/>
+      <w:bookmarkStart w:id="22" w:name="_Toc56940970"/>
       <w:r>
         <w:t>Entidad AFILIACION</w:t>
       </w:r>
@@ -6012,14 +5964,13 @@
       </w:pPr>
       <w:r>
         <w:rPr>
-          <w:rFonts w:ascii="Arial" w:hAnsi="Arial" w:cs="Arial"/>
           <w:noProof/>
         </w:rPr>
         <w:drawing>
-          <wp:inline distT="0" distB="0" distL="0" distR="0" wp14:anchorId="4D7E3B00" wp14:editId="358AE357">
-            <wp:extent cx="5612130" cy="991235"/>
-            <wp:effectExtent l="0" t="0" r="7620" b="0"/>
-            <wp:docPr id="10" name="Imagen 10"/>
+          <wp:inline distT="0" distB="0" distL="0" distR="0" wp14:anchorId="6A865C7A" wp14:editId="185E7577">
+            <wp:extent cx="5612130" cy="1022350"/>
+            <wp:effectExtent l="0" t="0" r="7620" b="6350"/>
+            <wp:docPr id="22" name="Imagen 22"/>
             <wp:cNvGraphicFramePr>
               <a:graphicFrameLocks xmlns:a="http://schemas.openxmlformats.org/drawingml/2006/main" noChangeAspect="1"/>
             </wp:cNvGraphicFramePr>
@@ -6039,7 +5990,7 @@
                   <pic:spPr>
                     <a:xfrm>
                       <a:off x="0" y="0"/>
-                      <a:ext cx="5612130" cy="991235"/>
+                      <a:ext cx="5612130" cy="1022350"/>
                     </a:xfrm>
                     <a:prstGeom prst="rect">
                       <a:avLst/>
@@ -6060,7 +6011,7 @@
           <w:rFonts w:ascii="Arial" w:hAnsi="Arial" w:cs="Arial"/>
         </w:rPr>
       </w:pPr>
-      <w:bookmarkStart w:id="23" w:name="_Toc56939864"/>
+      <w:bookmarkStart w:id="23" w:name="_Toc56940752"/>
       <w:r>
         <w:rPr>
           <w:rFonts w:ascii="Arial" w:hAnsi="Arial" w:cs="Arial"/>
@@ -6114,7 +6065,7 @@
       <w:pPr>
         <w:pStyle w:val="Ttulo2"/>
       </w:pPr>
-      <w:bookmarkStart w:id="24" w:name="_Toc56939922"/>
+      <w:bookmarkStart w:id="24" w:name="_Toc56940971"/>
       <w:r>
         <w:lastRenderedPageBreak/>
         <w:t>Entidad REPORTE</w:t>
@@ -6165,14 +6116,13 @@
       </w:pPr>
       <w:r>
         <w:rPr>
-          <w:rFonts w:ascii="Arial" w:hAnsi="Arial" w:cs="Arial"/>
           <w:noProof/>
         </w:rPr>
         <w:drawing>
-          <wp:inline distT="0" distB="0" distL="0" distR="0" wp14:anchorId="0379862C" wp14:editId="6DD2F775">
-            <wp:extent cx="5612130" cy="1010285"/>
-            <wp:effectExtent l="0" t="0" r="7620" b="0"/>
-            <wp:docPr id="11" name="Imagen 11"/>
+          <wp:inline distT="0" distB="0" distL="0" distR="0" wp14:anchorId="4F97E98E" wp14:editId="54BA8220">
+            <wp:extent cx="5612130" cy="1004570"/>
+            <wp:effectExtent l="0" t="0" r="7620" b="5080"/>
+            <wp:docPr id="23" name="Imagen 23"/>
             <wp:cNvGraphicFramePr>
               <a:graphicFrameLocks xmlns:a="http://schemas.openxmlformats.org/drawingml/2006/main" noChangeAspect="1"/>
             </wp:cNvGraphicFramePr>
@@ -6192,7 +6142,7 @@
                   <pic:spPr>
                     <a:xfrm>
                       <a:off x="0" y="0"/>
-                      <a:ext cx="5612130" cy="1010285"/>
+                      <a:ext cx="5612130" cy="1004570"/>
                     </a:xfrm>
                     <a:prstGeom prst="rect">
                       <a:avLst/>
@@ -6215,7 +6165,7 @@
           <w:szCs w:val="24"/>
         </w:rPr>
       </w:pPr>
-      <w:bookmarkStart w:id="25" w:name="_Toc56939865"/>
+      <w:bookmarkStart w:id="25" w:name="_Toc56940753"/>
       <w:r>
         <w:rPr>
           <w:rFonts w:ascii="Arial" w:hAnsi="Arial" w:cs="Arial"/>
@@ -6275,7 +6225,7 @@
       <w:pPr>
         <w:pStyle w:val="Ttulo2"/>
       </w:pPr>
-      <w:bookmarkStart w:id="26" w:name="_Toc56939923"/>
+      <w:bookmarkStart w:id="26" w:name="_Toc56940972"/>
       <w:r>
         <w:t>Entidad ANTECEDENTE</w:t>
       </w:r>
@@ -6326,14 +6276,13 @@
       </w:pPr>
       <w:r>
         <w:rPr>
-          <w:rFonts w:ascii="Arial" w:hAnsi="Arial" w:cs="Arial"/>
           <w:noProof/>
         </w:rPr>
         <w:drawing>
-          <wp:inline distT="0" distB="0" distL="0" distR="0" wp14:anchorId="25E74B22" wp14:editId="2713D9E9">
-            <wp:extent cx="5612130" cy="999490"/>
-            <wp:effectExtent l="0" t="0" r="7620" b="0"/>
-            <wp:docPr id="12" name="Imagen 12"/>
+          <wp:inline distT="0" distB="0" distL="0" distR="0" wp14:anchorId="61EE2ABF" wp14:editId="0A8E5C54">
+            <wp:extent cx="5612130" cy="1025525"/>
+            <wp:effectExtent l="0" t="0" r="7620" b="3175"/>
+            <wp:docPr id="24" name="Imagen 24"/>
             <wp:cNvGraphicFramePr>
               <a:graphicFrameLocks xmlns:a="http://schemas.openxmlformats.org/drawingml/2006/main" noChangeAspect="1"/>
             </wp:cNvGraphicFramePr>
@@ -6353,7 +6302,7 @@
                   <pic:spPr>
                     <a:xfrm>
                       <a:off x="0" y="0"/>
-                      <a:ext cx="5612130" cy="999490"/>
+                      <a:ext cx="5612130" cy="1025525"/>
                     </a:xfrm>
                     <a:prstGeom prst="rect">
                       <a:avLst/>
@@ -6374,7 +6323,7 @@
           <w:rFonts w:ascii="Arial" w:hAnsi="Arial" w:cs="Arial"/>
         </w:rPr>
       </w:pPr>
-      <w:bookmarkStart w:id="27" w:name="_Toc56939866"/>
+      <w:bookmarkStart w:id="27" w:name="_Toc56940754"/>
       <w:r>
         <w:rPr>
           <w:rFonts w:ascii="Arial" w:hAnsi="Arial" w:cs="Arial"/>
@@ -6428,7 +6377,7 @@
           <w:noProof/>
         </w:rPr>
       </w:pPr>
-      <w:bookmarkStart w:id="28" w:name="_Toc56939924"/>
+      <w:bookmarkStart w:id="28" w:name="_Toc56940973"/>
       <w:r>
         <w:rPr>
           <w:noProof/>
@@ -6501,14 +6450,13 @@
       </w:pPr>
       <w:r>
         <w:rPr>
-          <w:rFonts w:ascii="Arial" w:hAnsi="Arial" w:cs="Arial"/>
           <w:noProof/>
         </w:rPr>
         <w:drawing>
-          <wp:inline distT="0" distB="0" distL="0" distR="0" wp14:anchorId="0699E241" wp14:editId="6F4A0DD7">
-            <wp:extent cx="5612130" cy="1830705"/>
+          <wp:inline distT="0" distB="0" distL="0" distR="0" wp14:anchorId="1757537F" wp14:editId="388A87D2">
+            <wp:extent cx="5612130" cy="1965960"/>
             <wp:effectExtent l="0" t="0" r="7620" b="0"/>
-            <wp:docPr id="13" name="Imagen 13"/>
+            <wp:docPr id="25" name="Imagen 25"/>
             <wp:cNvGraphicFramePr>
               <a:graphicFrameLocks xmlns:a="http://schemas.openxmlformats.org/drawingml/2006/main" noChangeAspect="1"/>
             </wp:cNvGraphicFramePr>
@@ -6528,7 +6476,7 @@
                   <pic:spPr>
                     <a:xfrm>
                       <a:off x="0" y="0"/>
-                      <a:ext cx="5612130" cy="1830705"/>
+                      <a:ext cx="5612130" cy="1965960"/>
                     </a:xfrm>
                     <a:prstGeom prst="rect">
                       <a:avLst/>
@@ -6549,7 +6497,7 @@
           <w:rFonts w:ascii="Arial" w:hAnsi="Arial" w:cs="Arial"/>
         </w:rPr>
       </w:pPr>
-      <w:bookmarkStart w:id="29" w:name="_Toc56939867"/>
+      <w:bookmarkStart w:id="29" w:name="_Toc56940755"/>
       <w:r>
         <w:rPr>
           <w:rFonts w:ascii="Arial" w:hAnsi="Arial" w:cs="Arial"/>
@@ -6615,7 +6563,6 @@
         <w:rPr>
           <w:rFonts w:ascii="Arial" w:hAnsi="Arial" w:cs="Arial"/>
         </w:rPr>
-        <w:lastRenderedPageBreak/>
         <w:t xml:space="preserve">La </w:t>
       </w:r>
       <w:r>
@@ -6626,7 +6573,17 @@
           <w:sz w:val="24"/>
           <w:szCs w:val="24"/>
         </w:rPr>
-        <w:t>Imagen 1</w:t>
+        <w:t>Figura</w:t>
+      </w:r>
+      <w:r>
+        <w:rPr>
+          <w:rFonts w:ascii="Arial" w:hAnsi="Arial" w:cs="Arial"/>
+          <w:b/>
+          <w:bCs/>
+          <w:sz w:val="24"/>
+          <w:szCs w:val="24"/>
+        </w:rPr>
+        <w:t xml:space="preserve"> 1</w:t>
       </w:r>
       <w:r>
         <w:rPr>
@@ -6704,29 +6661,175 @@
       <w:pPr>
         <w:pStyle w:val="Descripcin"/>
         <w:jc w:val="center"/>
-        <w:rPr>
-          <w:rFonts w:ascii="Arial" w:hAnsi="Arial" w:cs="Arial"/>
-          <w:sz w:val="24"/>
-          <w:szCs w:val="24"/>
-        </w:rPr>
-      </w:pPr>
-      <w:bookmarkStart w:id="30" w:name="_Toc56939868"/>
+      </w:pPr>
+      <w:bookmarkStart w:id="30" w:name="_Toc56940955"/>
       <w:r>
         <w:t xml:space="preserve">Figura </w:t>
       </w:r>
+      <w:r>
+        <w:fldChar w:fldCharType="begin"/>
+      </w:r>
+      <w:r>
+        <w:instrText xml:space="preserve"> SEQ Figura \* ARABIC </w:instrText>
+      </w:r>
+      <w:r>
+        <w:fldChar w:fldCharType="separate"/>
+      </w:r>
+      <w:r>
+        <w:rPr>
+          <w:noProof/>
+        </w:rPr>
+        <w:t>1</w:t>
+      </w:r>
+      <w:r>
+        <w:rPr>
+          <w:noProof/>
+        </w:rPr>
+        <w:fldChar w:fldCharType="end"/>
+      </w:r>
+      <w:r>
+        <w:t xml:space="preserve"> Resumen de las entidades definidas para TAUE</w:t>
+      </w:r>
+      <w:bookmarkEnd w:id="30"/>
+    </w:p>
+    <w:p/>
+    <w:p>
+      <w:pPr>
+        <w:jc w:val="both"/>
+        <w:rPr>
+          <w:rFonts w:ascii="Arial" w:hAnsi="Arial" w:cs="Arial"/>
+          <w:sz w:val="24"/>
+          <w:szCs w:val="24"/>
+        </w:rPr>
+      </w:pPr>
+      <w:r>
+        <w:rPr>
+          <w:rFonts w:ascii="Arial" w:hAnsi="Arial" w:cs="Arial"/>
+          <w:sz w:val="24"/>
+          <w:szCs w:val="24"/>
+        </w:rPr>
+        <w:lastRenderedPageBreak/>
+        <w:t xml:space="preserve">La </w:t>
+      </w:r>
+      <w:r>
+        <w:rPr>
+          <w:rFonts w:ascii="Arial" w:hAnsi="Arial" w:cs="Arial"/>
+          <w:b/>
+          <w:bCs/>
+          <w:sz w:val="24"/>
+          <w:szCs w:val="24"/>
+        </w:rPr>
+        <w:t>Figura</w:t>
+      </w:r>
+      <w:r>
+        <w:rPr>
+          <w:rFonts w:ascii="Arial" w:hAnsi="Arial" w:cs="Arial"/>
+          <w:b/>
+          <w:bCs/>
+          <w:sz w:val="24"/>
+          <w:szCs w:val="24"/>
+        </w:rPr>
+        <w:t xml:space="preserve"> 2</w:t>
+      </w:r>
+      <w:r>
+        <w:rPr>
+          <w:rFonts w:ascii="Arial" w:hAnsi="Arial" w:cs="Arial"/>
+          <w:sz w:val="24"/>
+          <w:szCs w:val="24"/>
+        </w:rPr>
+        <w:t>. No muestra las relaciones de cada una de las entidades identificadas:</w:t>
+      </w:r>
+    </w:p>
+    <w:p>
+      <w:pPr>
+        <w:keepNext/>
+        <w:jc w:val="both"/>
+      </w:pPr>
+      <w:r>
+        <w:rPr>
+          <w:rFonts w:ascii="Arial" w:hAnsi="Arial" w:cs="Arial"/>
+          <w:noProof/>
+          <w:sz w:val="24"/>
+          <w:szCs w:val="24"/>
+        </w:rPr>
+        <w:drawing>
+          <wp:inline distT="0" distB="0" distL="0" distR="0" wp14:anchorId="58656048" wp14:editId="71AEC915">
+            <wp:extent cx="5612130" cy="5946775"/>
+            <wp:effectExtent l="0" t="0" r="7620" b="0"/>
+            <wp:docPr id="2" name="Imagen 2" descr="Diagrama&#10;&#10;Descripción generada automáticamente"/>
+            <wp:cNvGraphicFramePr>
+              <a:graphicFrameLocks xmlns:a="http://schemas.openxmlformats.org/drawingml/2006/main" noChangeAspect="1"/>
+            </wp:cNvGraphicFramePr>
+            <a:graphic xmlns:a="http://schemas.openxmlformats.org/drawingml/2006/main">
+              <a:graphicData uri="http://schemas.openxmlformats.org/drawingml/2006/picture">
+                <pic:pic xmlns:pic="http://schemas.openxmlformats.org/drawingml/2006/picture">
+                  <pic:nvPicPr>
+                    <pic:cNvPr id="2" name="Imagen 2" descr="Diagrama&#10;&#10;Descripción generada automáticamente"/>
+                    <pic:cNvPicPr/>
+                  </pic:nvPicPr>
+                  <pic:blipFill>
+                    <a:blip r:embed="rId21">
+                      <a:extLst>
+                        <a:ext uri="{28A0092B-C50C-407E-A947-70E740481C1C}">
+                          <a14:useLocalDpi xmlns:a14="http://schemas.microsoft.com/office/drawing/2010/main" val="0"/>
+                        </a:ext>
+                      </a:extLst>
+                    </a:blip>
+                    <a:stretch>
+                      <a:fillRect/>
+                    </a:stretch>
+                  </pic:blipFill>
+                  <pic:spPr>
+                    <a:xfrm>
+                      <a:off x="0" y="0"/>
+                      <a:ext cx="5612130" cy="5946775"/>
+                    </a:xfrm>
+                    <a:prstGeom prst="rect">
+                      <a:avLst/>
+                    </a:prstGeom>
+                  </pic:spPr>
+                </pic:pic>
+              </a:graphicData>
+            </a:graphic>
+          </wp:inline>
+        </w:drawing>
+      </w:r>
+    </w:p>
+    <w:p>
+      <w:pPr>
+        <w:pStyle w:val="Descripcin"/>
+        <w:jc w:val="center"/>
+        <w:rPr>
+          <w:noProof/>
+        </w:rPr>
+      </w:pPr>
+      <w:bookmarkStart w:id="31" w:name="_Toc56940956"/>
+      <w:r>
+        <w:t xml:space="preserve">Figura </w:t>
+      </w:r>
       <w:fldSimple w:instr=" SEQ Figura \* ARABIC ">
         <w:r>
           <w:rPr>
             <w:noProof/>
           </w:rPr>
-          <w:t>1</w:t>
+          <w:t>2</w:t>
         </w:r>
       </w:fldSimple>
       <w:r>
-        <w:t xml:space="preserve"> Resumen de las entidades definidas para TAUE</w:t>
-      </w:r>
-      <w:bookmarkEnd w:id="30"/>
-    </w:p>
+        <w:t xml:space="preserve"> Describe las relaciones entre las entidades i</w:t>
+      </w:r>
+      <w:r>
+        <w:rPr>
+          <w:noProof/>
+        </w:rPr>
+        <w:t>dentificadas</w:t>
+      </w:r>
+      <w:bookmarkEnd w:id="31"/>
+    </w:p>
+    <w:p/>
+    <w:p/>
+    <w:p/>
+    <w:p/>
     <w:p>
       <w:pPr>
         <w:rPr>
@@ -6740,12 +6843,12 @@
       <w:pPr>
         <w:pStyle w:val="Ttulo1"/>
       </w:pPr>
-      <w:bookmarkStart w:id="31" w:name="_Toc56939925"/>
+      <w:bookmarkStart w:id="32" w:name="_Toc56940974"/>
       <w:r>
         <w:lastRenderedPageBreak/>
         <w:t>CONCLUSIONES</w:t>
       </w:r>
-      <w:bookmarkEnd w:id="31"/>
+      <w:bookmarkEnd w:id="32"/>
     </w:p>
     <w:p/>
     <w:p>
@@ -8100,7 +8203,7 @@
 </file>
 
 <file path=customXml/itemProps1.xml><?xml version="1.0" encoding="utf-8"?>
-<ds:datastoreItem xmlns:ds="http://schemas.openxmlformats.org/officeDocument/2006/customXml" ds:itemID="{BB537BF3-698F-4B2E-9FF6-B0E9376FAAED}">
+<ds:datastoreItem xmlns:ds="http://schemas.openxmlformats.org/officeDocument/2006/customXml" ds:itemID="{08D05A64-DF0D-435A-8A19-7DFD21C20F12}">
   <ds:schemaRefs>
     <ds:schemaRef ds:uri="http://schemas.openxmlformats.org/officeDocument/2006/bibliography"/>
   </ds:schemaRefs>

</xml_diff>